<commit_message>
onlyRugby added why i want to do it
</commit_message>
<xml_diff>
--- a/Tender/Initial Proposal(onlyRugby).docx
+++ b/Tender/Initial Proposal(onlyRugby).docx
@@ -153,13 +153,22 @@
           <w:sz w:val="28"/>
           <w:szCs w:val="28"/>
         </w:rPr>
-        <w:t>Muller Potgieter</w:t>
-      </w:r>
+        <w:t xml:space="preserve">Muller </w:t>
+      </w:r>
+      <w:proofErr w:type="spellStart"/>
       <w:r>
         <w:rPr>
           <w:sz w:val="28"/>
           <w:szCs w:val="28"/>
         </w:rPr>
+        <w:t>Potgieter</w:t>
+      </w:r>
+      <w:proofErr w:type="spellEnd"/>
+      <w:r>
+        <w:rPr>
+          <w:sz w:val="28"/>
+          <w:szCs w:val="28"/>
+        </w:rPr>
         <w:t xml:space="preserve"> ()</w:t>
       </w:r>
     </w:p>
@@ -177,13 +186,22 @@
           <w:sz w:val="28"/>
           <w:szCs w:val="28"/>
         </w:rPr>
-        <w:t>Johan van Rooyen</w:t>
-      </w:r>
+        <w:t xml:space="preserve">Johan van </w:t>
+      </w:r>
+      <w:proofErr w:type="spellStart"/>
       <w:r>
         <w:rPr>
           <w:sz w:val="28"/>
           <w:szCs w:val="28"/>
         </w:rPr>
+        <w:t>Rooyen</w:t>
+      </w:r>
+      <w:proofErr w:type="spellEnd"/>
+      <w:r>
+        <w:rPr>
+          <w:sz w:val="28"/>
+          <w:szCs w:val="28"/>
+        </w:rPr>
         <w:t xml:space="preserve"> (11205131)</w:t>
       </w:r>
     </w:p>
@@ -201,8 +219,17 @@
           <w:sz w:val="28"/>
           <w:szCs w:val="28"/>
         </w:rPr>
-        <w:t>Herman Keuris</w:t>
-      </w:r>
+        <w:t xml:space="preserve">Herman </w:t>
+      </w:r>
+      <w:proofErr w:type="spellStart"/>
+      <w:r>
+        <w:rPr>
+          <w:sz w:val="28"/>
+          <w:szCs w:val="28"/>
+        </w:rPr>
+        <w:t>Keuris</w:t>
+      </w:r>
+      <w:proofErr w:type="spellEnd"/>
       <w:r>
         <w:rPr>
           <w:sz w:val="28"/>
@@ -455,9 +482,35 @@
       </w:r>
     </w:p>
     <w:p>
-      <w:r>
-        <w:t>C, C++, C#, Java, Pascal, HTML, CSS, XML, XSLT, JavaScript, JNode, PHP, AJAX, JQuery and MySQL.</w:t>
-      </w:r>
+      <w:proofErr w:type="gramStart"/>
+      <w:r>
+        <w:t xml:space="preserve">C, C++, C#, Java, Pascal, HTML, CSS, XML, XSLT, JavaScript, </w:t>
+      </w:r>
+      <w:proofErr w:type="spellStart"/>
+      <w:r>
+        <w:t>JNode</w:t>
+      </w:r>
+      <w:proofErr w:type="spellEnd"/>
+      <w:r>
+        <w:t xml:space="preserve">, PHP, AJAX, </w:t>
+      </w:r>
+      <w:proofErr w:type="spellStart"/>
+      <w:r>
+        <w:t>JQuery</w:t>
+      </w:r>
+      <w:proofErr w:type="spellEnd"/>
+      <w:r>
+        <w:t xml:space="preserve"> and </w:t>
+      </w:r>
+      <w:proofErr w:type="spellStart"/>
+      <w:r>
+        <w:t>MySQL</w:t>
+      </w:r>
+      <w:proofErr w:type="spellEnd"/>
+      <w:r>
+        <w:t>.</w:t>
+      </w:r>
+      <w:proofErr w:type="gramEnd"/>
     </w:p>
     <w:p>
       <w:r>
@@ -546,7 +599,15 @@
         </w:numPr>
       </w:pPr>
       <w:r>
-        <w:t xml:space="preserve">I have work on a lot of website development and experience with using PHP and MySQL. </w:t>
+        <w:t xml:space="preserve">I have work on a lot of website development and experience with using PHP and </w:t>
+      </w:r>
+      <w:proofErr w:type="spellStart"/>
+      <w:r>
+        <w:t>MySQL</w:t>
+      </w:r>
+      <w:proofErr w:type="spellEnd"/>
+      <w:r>
+        <w:t xml:space="preserve">. </w:t>
       </w:r>
     </w:p>
     <w:p>
@@ -558,7 +619,13 @@
         </w:numPr>
       </w:pPr>
       <w:r>
-        <w:t xml:space="preserve">I have worked on a project before that involved creating a web site that allows users to sell and buy products. Many of the features of that website is the same as the current project. </w:t>
+        <w:t xml:space="preserve">I have worked on a project before that involved creating a web site that allows users to sell and buy products. Many of the features of that website </w:t>
+      </w:r>
+      <w:r>
+        <w:t>are</w:t>
+      </w:r>
+      <w:r>
+        <w:t xml:space="preserve"> the same as the current project. </w:t>
       </w:r>
     </w:p>
     <w:p>
@@ -613,8 +680,13 @@
           <w:numId w:val="6"/>
         </w:numPr>
       </w:pPr>
-      <w:r>
-        <w:t>Organised.</w:t>
+      <w:proofErr w:type="spellStart"/>
+      <w:r>
+        <w:t>Organised</w:t>
+      </w:r>
+      <w:proofErr w:type="spellEnd"/>
+      <w:r>
+        <w:t>.</w:t>
       </w:r>
     </w:p>
     <w:p>
@@ -676,7 +748,7 @@
     </w:p>
     <w:p>
       <w:r>
-        <w:t>The project about Instant Messaging, which is the buzz word at the moment and is getting bigger every day, looks interesting and would present a challenge especially as it involves the latest technology and apps that people use in their daily lives.  My past experience gained would come in very handy in completing this project and the experience that I'll gain would be valuable in the future.</w:t>
+        <w:t xml:space="preserve">It is always exciting to develop a website as it is interesting and fun. </w:t>
       </w:r>
     </w:p>
     <w:p/>
@@ -686,8 +758,13 @@
         <w:jc w:val="center"/>
       </w:pPr>
       <w:r>
-        <w:t>Joseph Muller Potgieter</w:t>
-      </w:r>
+        <w:t xml:space="preserve">Joseph Muller </w:t>
+      </w:r>
+      <w:proofErr w:type="spellStart"/>
+      <w:r>
+        <w:t>Potgieter</w:t>
+      </w:r>
+      <w:proofErr w:type="spellEnd"/>
     </w:p>
     <w:p>
       <w:pPr>
@@ -772,8 +849,13 @@
         <w:jc w:val="center"/>
       </w:pPr>
       <w:r>
-        <w:t>Johan van Rooyen</w:t>
-      </w:r>
+        <w:t xml:space="preserve">Johan van </w:t>
+      </w:r>
+      <w:proofErr w:type="spellStart"/>
+      <w:r>
+        <w:t>Rooyen</w:t>
+      </w:r>
+      <w:proofErr w:type="spellEnd"/>
     </w:p>
     <w:p>
       <w:pPr>
@@ -835,8 +917,44 @@
         <w:pStyle w:val="Heading3"/>
       </w:pPr>
       <w:r>
+        <w:t>Interests</w:t>
+      </w:r>
+    </w:p>
+    <w:p>
+      <w:pPr>
+        <w:pStyle w:val="ListParagraph"/>
+        <w:numPr>
+          <w:ilvl w:val="0"/>
+          <w:numId w:val="3"/>
+        </w:numPr>
+      </w:pPr>
+      <w:r>
+        <w:t>Fishing</w:t>
+      </w:r>
+    </w:p>
+    <w:p>
+      <w:pPr>
+        <w:pStyle w:val="ListParagraph"/>
+        <w:numPr>
+          <w:ilvl w:val="0"/>
+          <w:numId w:val="3"/>
+        </w:numPr>
+      </w:pPr>
+      <w:r>
+        <w:t>Hunting</w:t>
+      </w:r>
+    </w:p>
+    <w:p>
+      <w:pPr>
+        <w:pStyle w:val="ListParagraph"/>
+        <w:numPr>
+          <w:ilvl w:val="0"/>
+          <w:numId w:val="3"/>
+        </w:numPr>
+      </w:pPr>
+      <w:r>
         <w:lastRenderedPageBreak/>
-        <w:t>Interests</w:t>
+        <w:t>Adrenaline sports</w:t>
       </w:r>
     </w:p>
     <w:p>
@@ -848,7 +966,7 @@
         </w:numPr>
       </w:pPr>
       <w:r>
-        <w:t>Fishing</w:t>
+        <w:t>Computer Games</w:t>
       </w:r>
     </w:p>
     <w:p>
@@ -860,7 +978,7 @@
         </w:numPr>
       </w:pPr>
       <w:r>
-        <w:t>Hunting</w:t>
+        <w:t>Website design</w:t>
       </w:r>
     </w:p>
     <w:p>
@@ -872,42 +990,6 @@
         </w:numPr>
       </w:pPr>
       <w:r>
-        <w:t>Adrenaline sports</w:t>
-      </w:r>
-    </w:p>
-    <w:p>
-      <w:pPr>
-        <w:pStyle w:val="ListParagraph"/>
-        <w:numPr>
-          <w:ilvl w:val="0"/>
-          <w:numId w:val="3"/>
-        </w:numPr>
-      </w:pPr>
-      <w:r>
-        <w:t>Computer Games</w:t>
-      </w:r>
-    </w:p>
-    <w:p>
-      <w:pPr>
-        <w:pStyle w:val="ListParagraph"/>
-        <w:numPr>
-          <w:ilvl w:val="0"/>
-          <w:numId w:val="3"/>
-        </w:numPr>
-      </w:pPr>
-      <w:r>
-        <w:t>Website design</w:t>
-      </w:r>
-    </w:p>
-    <w:p>
-      <w:pPr>
-        <w:pStyle w:val="ListParagraph"/>
-        <w:numPr>
-          <w:ilvl w:val="0"/>
-          <w:numId w:val="3"/>
-        </w:numPr>
-      </w:pPr>
-      <w:r>
         <w:t>Electronic components and building small appliances</w:t>
       </w:r>
     </w:p>
@@ -955,7 +1037,15 @@
         </w:numPr>
       </w:pPr>
       <w:r>
-        <w:t>HTML, CSS and Javascript Coding</w:t>
+        <w:t xml:space="preserve">HTML, CSS and </w:t>
+      </w:r>
+      <w:proofErr w:type="spellStart"/>
+      <w:r>
+        <w:t>Javascript</w:t>
+      </w:r>
+      <w:proofErr w:type="spellEnd"/>
+      <w:r>
+        <w:t xml:space="preserve"> Coding</w:t>
       </w:r>
     </w:p>
     <w:p>
@@ -1026,7 +1116,15 @@
         </w:numPr>
       </w:pPr>
       <w:r>
-        <w:t>Worked as a web developer for 12 months in 2011, writing new and editing existing sites, managing resources on a remote server and working in weekly sprints to finish the project.</w:t>
+        <w:t xml:space="preserve">Worked as a web developer for 12 months in 2011, writing new and editing existing sites, </w:t>
+      </w:r>
+      <w:proofErr w:type="gramStart"/>
+      <w:r>
+        <w:t>managing</w:t>
+      </w:r>
+      <w:proofErr w:type="gramEnd"/>
+      <w:r>
+        <w:t xml:space="preserve"> resources on a remote server and working in weekly sprints to finish the project.</w:t>
       </w:r>
     </w:p>
     <w:p>
@@ -1038,7 +1136,15 @@
         </w:numPr>
       </w:pPr>
       <w:r>
-        <w:t>Worked with an international team on a web design project, where meetings took place over Skype and collaborating through an private server made transfer of resources possible.</w:t>
+        <w:t xml:space="preserve">Worked with an international team on a web design project, where meetings took place over Skype and collaborating through </w:t>
+      </w:r>
+      <w:proofErr w:type="gramStart"/>
+      <w:r>
+        <w:t>an</w:t>
+      </w:r>
+      <w:proofErr w:type="gramEnd"/>
+      <w:r>
+        <w:t xml:space="preserve"> private server made transfer of resources possible.</w:t>
       </w:r>
     </w:p>
     <w:p>
@@ -1160,8 +1266,13 @@
         <w:jc w:val="center"/>
       </w:pPr>
       <w:r>
-        <w:t>Herman Keuris</w:t>
-      </w:r>
+        <w:t xml:space="preserve">Herman </w:t>
+      </w:r>
+      <w:proofErr w:type="spellStart"/>
+      <w:r>
+        <w:t>Keuris</w:t>
+      </w:r>
+      <w:proofErr w:type="spellEnd"/>
     </w:p>
     <w:p>
       <w:pPr>
@@ -1202,24 +1313,24 @@
         <w:pStyle w:val="Heading3"/>
       </w:pPr>
       <w:r>
+        <w:t>Past Experiences</w:t>
+      </w:r>
+    </w:p>
+    <w:p>
+      <w:pPr>
+        <w:pStyle w:val="ListParagraph"/>
+        <w:numPr>
+          <w:ilvl w:val="0"/>
+          <w:numId w:val="5"/>
+        </w:numPr>
+      </w:pPr>
+    </w:p>
+    <w:p>
+      <w:pPr>
+        <w:pStyle w:val="Heading3"/>
+      </w:pPr>
+      <w:r>
         <w:lastRenderedPageBreak/>
-        <w:t>Past Experiences</w:t>
-      </w:r>
-    </w:p>
-    <w:p>
-      <w:pPr>
-        <w:pStyle w:val="ListParagraph"/>
-        <w:numPr>
-          <w:ilvl w:val="0"/>
-          <w:numId w:val="5"/>
-        </w:numPr>
-      </w:pPr>
-    </w:p>
-    <w:p>
-      <w:pPr>
-        <w:pStyle w:val="Heading3"/>
-      </w:pPr>
-      <w:r>
         <w:t>Non-technical Strengths</w:t>
       </w:r>
     </w:p>
@@ -2739,9 +2850,8 @@
     <w:panose1 w:val="020B0604030504040204"/>
     <w:charset w:val="00"/>
     <w:family w:val="swiss"/>
-    <w:notTrueType/>
     <w:pitch w:val="variable"/>
-    <w:sig w:usb0="00000003" w:usb1="00000000" w:usb2="00000000" w:usb3="00000000" w:csb0="00000001" w:csb1="00000000"/>
+    <w:sig w:usb0="E1002EFF" w:usb1="C000605B" w:usb2="00000029" w:usb3="00000000" w:csb0="000101FF" w:csb1="00000000"/>
   </w:font>
 </w:fonts>
 </file>
@@ -2759,6 +2869,7 @@
     <w:rsid w:val="004A0A69"/>
     <w:rsid w:val="007846E1"/>
     <w:rsid w:val="009B6ACF"/>
+    <w:rsid w:val="00D4708F"/>
     <w:rsid w:val="00D6343C"/>
     <w:rsid w:val="00E152F1"/>
   </w:rsids>
@@ -3297,7 +3408,7 @@
 </file>
 
 <file path=customXml/itemProps2.xml><?xml version="1.0" encoding="utf-8"?>
-<ds:datastoreItem xmlns:ds="http://schemas.openxmlformats.org/officeDocument/2006/customXml" ds:itemID="{60124C3F-7B3A-470E-99AF-088397D7A565}">
+<ds:datastoreItem xmlns:ds="http://schemas.openxmlformats.org/officeDocument/2006/customXml" ds:itemID="{BF09023A-062C-4FD6-953B-506A659D8A1E}">
   <ds:schemaRefs>
     <ds:schemaRef ds:uri="http://schemas.openxmlformats.org/officeDocument/2006/bibliography"/>
   </ds:schemaRefs>

</xml_diff>